<commit_message>
document creation and bug fixs n forms with ober 100 foelds
</commit_message>
<xml_diff>
--- a/src/static/documents/Executive_Summary2.docx
+++ b/src/static/documents/Executive_Summary2.docx
@@ -7,6 +7,8 @@
         <w:pStyle w:val="Heading1"/>
       </w:pPr>
       <w:bookmarkStart w:id="0" w:name="_Toc355017797"/>
+      <w:bookmarkStart w:id="1" w:name="_GoBack"/>
+      <w:bookmarkEnd w:id="1"/>
       <w:r>
         <w:t>Executive Summary</w:t>
       </w:r>
@@ -811,8 +813,6 @@
         </w:rPr>
         <w:fldChar w:fldCharType="end"/>
       </w:r>
-      <w:bookmarkStart w:id="1" w:name="_GoBack"/>
-      <w:bookmarkEnd w:id="1"/>
     </w:p>
     <w:p>
       <w:pPr>
@@ -1745,17 +1745,6 @@
     <w:abstractNumId w:val="1"/>
   </w:num>
 </w:numbering>
-</file>
-
-<file path=word/recipientData.xml><?xml version="1.0" encoding="utf-8"?>
-<wne:recipients xmlns:wpc="http://schemas.microsoft.com/office/word/2010/wordprocessingCanvas" xmlns:mc="http://schemas.openxmlformats.org/markup-compatibility/2006" xmlns:o="urn:schemas-microsoft-com:office:office" xmlns:r="http://schemas.openxmlformats.org/officeDocument/2006/relationships" xmlns:m="http://schemas.openxmlformats.org/officeDocument/2006/math" xmlns:v="urn:schemas-microsoft-com:vml" xmlns:wp14="http://schemas.microsoft.com/office/word/2010/wordprocessingDrawing" xmlns:wp="http://schemas.openxmlformats.org/drawingml/2006/wordprocessingDrawing" xmlns:w10="urn:schemas-microsoft-com:office:word" xmlns:w="http://schemas.openxmlformats.org/wordprocessingml/2006/main" xmlns:w14="http://schemas.microsoft.com/office/word/2010/wordml" xmlns:wpg="http://schemas.microsoft.com/office/word/2010/wordprocessingGroup" xmlns:wpi="http://schemas.microsoft.com/office/word/2010/wordprocessingInk" xmlns:wne="http://schemas.microsoft.com/office/word/2006/wordml" xmlns:wps="http://schemas.microsoft.com/office/word/2010/wordprocessingShape" mc:Ignorable="w14 wp14">
-  <wne:recipientData>
-    <wne:active wne:val="1"/>
-  </wne:recipientData>
-  <wne:recipientData>
-    <wne:active wne:val="1"/>
-  </wne:recipientData>
-</wne:recipients>
 </file>
 
 <file path=word/styles.xml><?xml version="1.0" encoding="utf-8"?>
@@ -2578,7 +2567,7 @@
 </file>
 
 <file path=customXml/itemProps1.xml><?xml version="1.0" encoding="utf-8"?>
-<ds:datastoreItem xmlns:ds="http://schemas.openxmlformats.org/officeDocument/2006/customXml" ds:itemID="{D008165A-C692-46F6-99F0-88CF00F55B3B}">
+<ds:datastoreItem xmlns:ds="http://schemas.openxmlformats.org/officeDocument/2006/customXml" ds:itemID="{CB2FFE24-6B1C-4AEC-890E-758AD1090453}">
   <ds:schemaRefs>
     <ds:schemaRef ds:uri="http://schemas.openxmlformats.org/officeDocument/2006/bibliography"/>
   </ds:schemaRefs>

</xml_diff>